<commit_message>
Final Project Submission (Completed)
-Functional Menu added
</commit_message>
<xml_diff>
--- a/GameBase-Space-X-Defense-Program/Space_X_Defense_Program.docx
+++ b/GameBase-Space-X-Defense-Program/Space_X_Defense_Program.docx
@@ -1,6 +1,6 @@
 
 <file path=word/document.xml><?xml version="1.0" encoding="utf-8"?>
-<w:document xmlns:wpc="http://schemas.microsoft.com/office/word/2010/wordprocessingCanvas" xmlns:mc="http://schemas.openxmlformats.org/markup-compatibility/2006" xmlns:o="urn:schemas-microsoft-com:office:office" xmlns:r="http://schemas.openxmlformats.org/officeDocument/2006/relationships" xmlns:m="http://schemas.openxmlformats.org/officeDocument/2006/math" xmlns:v="urn:schemas-microsoft-com:vml" xmlns:wp14="http://schemas.microsoft.com/office/word/2010/wordprocessingDrawing" xmlns:wp="http://schemas.openxmlformats.org/drawingml/2006/wordprocessingDrawing" xmlns:w10="urn:schemas-microsoft-com:office:word" xmlns:w="http://schemas.openxmlformats.org/wordprocessingml/2006/main" xmlns:w14="http://schemas.microsoft.com/office/word/2010/wordml" xmlns:w15="http://schemas.microsoft.com/office/word/2012/wordml" xmlns:wpg="http://schemas.microsoft.com/office/word/2010/wordprocessingGroup" xmlns:wpi="http://schemas.microsoft.com/office/word/2010/wordprocessingInk" xmlns:wne="http://schemas.microsoft.com/office/word/2006/wordml" xmlns:wps="http://schemas.microsoft.com/office/word/2010/wordprocessingShape" mc:Ignorable="w14 w15 wp14">
+<w:document xmlns:wpc="http://schemas.microsoft.com/office/word/2010/wordprocessingCanvas" xmlns:cx="http://schemas.microsoft.com/office/drawing/2014/chartex" xmlns:cx1="http://schemas.microsoft.com/office/drawing/2015/9/8/chartex" xmlns:cx2="http://schemas.microsoft.com/office/drawing/2015/10/21/chartex" xmlns:cx3="http://schemas.microsoft.com/office/drawing/2016/5/9/chartex" xmlns:cx4="http://schemas.microsoft.com/office/drawing/2016/5/10/chartex" xmlns:cx5="http://schemas.microsoft.com/office/drawing/2016/5/11/chartex" xmlns:cx6="http://schemas.microsoft.com/office/drawing/2016/5/12/chartex" xmlns:cx7="http://schemas.microsoft.com/office/drawing/2016/5/13/chartex" xmlns:cx8="http://schemas.microsoft.com/office/drawing/2016/5/14/chartex" xmlns:mc="http://schemas.openxmlformats.org/markup-compatibility/2006" xmlns:aink="http://schemas.microsoft.com/office/drawing/2016/ink" xmlns:am3d="http://schemas.microsoft.com/office/drawing/2017/model3d" xmlns:o="urn:schemas-microsoft-com:office:office" xmlns:r="http://schemas.openxmlformats.org/officeDocument/2006/relationships" xmlns:m="http://schemas.openxmlformats.org/officeDocument/2006/math" xmlns:v="urn:schemas-microsoft-com:vml" xmlns:wp14="http://schemas.microsoft.com/office/word/2010/wordprocessingDrawing" xmlns:wp="http://schemas.openxmlformats.org/drawingml/2006/wordprocessingDrawing" xmlns:w10="urn:schemas-microsoft-com:office:word" xmlns:w="http://schemas.openxmlformats.org/wordprocessingml/2006/main" xmlns:w14="http://schemas.microsoft.com/office/word/2010/wordml" xmlns:w15="http://schemas.microsoft.com/office/word/2012/wordml" xmlns:w16cid="http://schemas.microsoft.com/office/word/2016/wordml/cid" xmlns:w16se="http://schemas.microsoft.com/office/word/2015/wordml/symex" xmlns:wpg="http://schemas.microsoft.com/office/word/2010/wordprocessingGroup" xmlns:wpi="http://schemas.microsoft.com/office/word/2010/wordprocessingInk" xmlns:wne="http://schemas.microsoft.com/office/word/2006/wordml" xmlns:wps="http://schemas.microsoft.com/office/word/2010/wordprocessingShape" mc:Ignorable="w14 w15 w16se w16cid wp14">
   <w:body>
     <w:p>
       <w:pPr>
@@ -134,7 +134,6 @@
       <w:sdtEndPr>
         <w:rPr>
           <w:rStyle w:val="Strong"/>
-          <w:color w:val="8496B0" w:themeColor="text2" w:themeTint="99"/>
         </w:rPr>
       </w:sdtEndPr>
       <w:sdtContent>
@@ -142,6 +141,7 @@
           <w:pPr>
             <w:jc w:val="center"/>
           </w:pPr>
+          <w:proofErr w:type="spellStart"/>
           <w:r>
             <w:rPr>
               <w:rStyle w:val="Strong"/>
@@ -149,7 +149,17 @@
               <w:sz w:val="40"/>
               <w:szCs w:val="40"/>
             </w:rPr>
-            <w:t>Miguel Favero, Haifeng Su</w:t>
+            <w:t>Haifeng</w:t>
+          </w:r>
+          <w:proofErr w:type="spellEnd"/>
+          <w:r>
+            <w:rPr>
+              <w:rStyle w:val="Strong"/>
+              <w:color w:val="8496B0" w:themeColor="text2" w:themeTint="99"/>
+              <w:sz w:val="40"/>
+              <w:szCs w:val="40"/>
+            </w:rPr>
+            <w:t xml:space="preserve"> Su</w:t>
           </w:r>
         </w:p>
         <w:p>
@@ -256,13 +266,13 @@
         <w:rPr>
           <w:lang w:val="en-CA"/>
         </w:rPr>
-        <w:t>Space-X defense program is</w:t>
-      </w:r>
-      <w:r>
-        <w:rPr>
-          <w:lang w:val="en-CA"/>
-        </w:rPr>
-        <w:t xml:space="preserve"> a 2D side scrolling shooter for iOS. In the game you control a space ship on the left side of the screen and use it to attack incoming enemies. The point of the game is to survive as long as possible for a high score.</w:t>
+        <w:t>Space-X defense program is a 2D side scrolling shooter for iOS. In the game you control a space ship on the left side of the screen and use it to attack incoming enemies. The point</w:t>
+      </w:r>
+      <w:r>
+        <w:rPr>
+          <w:lang w:val="en-CA"/>
+        </w:rPr>
+        <w:t xml:space="preserve"> of the game is to survive until you killed 30 enemies for the win.</w:t>
       </w:r>
     </w:p>
     <w:p>
@@ -287,13 +297,7 @@
         <w:rPr>
           <w:lang w:val="en-CA"/>
         </w:rPr>
-        <w:t>Space-X has become too popular</w:t>
-      </w:r>
-      <w:r>
-        <w:rPr>
-          <w:lang w:val="en-CA"/>
-        </w:rPr>
-        <w:t xml:space="preserve"> at pushing the boundary of space exploration. Defend the head-Quarter from human and alien competition.</w:t>
+        <w:t>Space-X has become too popular at pushing the boundary of space exploration. Defend the head-Quarter from human and alien competition.</w:t>
       </w:r>
     </w:p>
     <w:p>
@@ -320,7 +324,21 @@
         <w:rPr>
           <w:lang w:val="en-CA"/>
         </w:rPr>
-        <w:t>This is a 2D side scrolling shoot-em-up game.</w:t>
+        <w:t>This is a 2D side scrolling shoot-</w:t>
+      </w:r>
+      <w:proofErr w:type="spellStart"/>
+      <w:r>
+        <w:rPr>
+          <w:lang w:val="en-CA"/>
+        </w:rPr>
+        <w:t>em</w:t>
+      </w:r>
+      <w:proofErr w:type="spellEnd"/>
+      <w:r>
+        <w:rPr>
+          <w:lang w:val="en-CA"/>
+        </w:rPr>
+        <w:t>-up game.</w:t>
       </w:r>
     </w:p>
     <w:p>
@@ -347,31 +365,45 @@
         <w:rPr>
           <w:lang w:val="en-CA"/>
         </w:rPr>
-        <w:t xml:space="preserve">You control your ship on the left and shoot incoming enemies. Tapping on the screen will </w:t>
-      </w:r>
-      <w:r>
-        <w:rPr>
-          <w:lang w:val="en-CA"/>
-        </w:rPr>
-        <w:t>deploy missiles from the ground base to aid in your defense. Your ship will constantly shoots while moving and enemies will spawn from the right endlessly. Collect power ups to help you destroy your competition. Avoid incoming spaceship and their attacks t</w:t>
-      </w:r>
-      <w:r>
-        <w:rPr>
-          <w:lang w:val="en-CA"/>
-        </w:rPr>
-        <w:t xml:space="preserve">o survive, if collided you lose a life, </w:t>
-      </w:r>
-      <w:r>
-        <w:rPr>
-          <w:lang w:val="en-CA"/>
-        </w:rPr>
-        <w:t>and the game is over when you ru</w:t>
-      </w:r>
-      <w:r>
-        <w:rPr>
-          <w:lang w:val="en-CA"/>
-        </w:rPr>
-        <w:t>n out of them.</w:t>
+        <w:t xml:space="preserve">You control your ship on the left and shoot incoming enemies. Tapping on the screen will deploy missiles from the ground base to aid in your defense. Your ship will constantly </w:t>
+      </w:r>
+      <w:proofErr w:type="gramStart"/>
+      <w:r>
+        <w:rPr>
+          <w:lang w:val="en-CA"/>
+        </w:rPr>
+        <w:t>shoots</w:t>
+      </w:r>
+      <w:proofErr w:type="gramEnd"/>
+      <w:r>
+        <w:rPr>
+          <w:lang w:val="en-CA"/>
+        </w:rPr>
+        <w:t xml:space="preserve"> while moving and enemies will spawn from the right endlessly. Avoid incoming spaceship and their attacks to survive, if collided you</w:t>
+      </w:r>
+      <w:r>
+        <w:rPr>
+          <w:lang w:val="en-CA"/>
+        </w:rPr>
+        <w:t xml:space="preserve"> lose</w:t>
+      </w:r>
+      <w:r>
+        <w:rPr>
+          <w:lang w:val="en-CA"/>
+        </w:rPr>
+        <w:t xml:space="preserve">, </w:t>
+      </w:r>
+      <w:r>
+        <w:rPr>
+          <w:lang w:val="en-CA"/>
+        </w:rPr>
+        <w:t xml:space="preserve">and the game is </w:t>
+      </w:r>
+      <w:r>
+        <w:rPr>
+          <w:lang w:val="en-CA"/>
+        </w:rPr>
+        <w:t>won when you killed over 30 enemies.</w:t>
       </w:r>
     </w:p>
     <w:p/>
@@ -402,21 +434,27 @@
         <w:rPr>
           <w:lang w:val="en-CA"/>
         </w:rPr>
-        <w:t>The game takes place in the air space above Space-X head quarters. It occurs in the near future after Elon Musk colonizes mars and proclaims himself King. At th</w:t>
-      </w:r>
-      <w:r>
-        <w:rPr>
-          <w:lang w:val="en-CA"/>
-        </w:rPr>
-        <w:t>e same time making endless enemies, so in order to keep the throne, he needs to fend off his foes.</w:t>
+        <w:t xml:space="preserve">The game takes place in the air space above Space-X </w:t>
+      </w:r>
+      <w:proofErr w:type="spellStart"/>
+      <w:r>
+        <w:rPr>
+          <w:lang w:val="en-CA"/>
+        </w:rPr>
+        <w:t>head quarters</w:t>
+      </w:r>
+      <w:proofErr w:type="spellEnd"/>
+      <w:r>
+        <w:rPr>
+          <w:lang w:val="en-CA"/>
+        </w:rPr>
+        <w:t>. It occurs in the near future after Elon Musk colonizes mars and proclaims himself King. At the same time making endless enemies, so in order to keep the throne, he needs to fend off his foes.</w:t>
       </w:r>
     </w:p>
     <w:p>
       <w:r>
         <w:tab/>
       </w:r>
-      <w:bookmarkStart w:id="9" w:name="_GoBack"/>
-      <w:bookmarkEnd w:id="9"/>
     </w:p>
     <w:p>
       <w:pPr>
@@ -426,13 +464,13 @@
         </w:pBdr>
         <w:spacing w:after="240"/>
       </w:pPr>
-      <w:bookmarkStart w:id="10" w:name="_Toc492893297"/>
-      <w:bookmarkStart w:id="11" w:name="_Toc383431027"/>
+      <w:bookmarkStart w:id="9" w:name="_Toc492893297"/>
+      <w:bookmarkStart w:id="10" w:name="_Toc383431027"/>
       <w:r>
         <w:t>Hardware Platforms</w:t>
       </w:r>
+      <w:bookmarkEnd w:id="9"/>
       <w:bookmarkEnd w:id="10"/>
-      <w:bookmarkEnd w:id="11"/>
     </w:p>
     <w:p>
       <w:r>
@@ -443,7 +481,21 @@
         <w:rPr>
           <w:lang w:val="en-CA"/>
         </w:rPr>
-        <w:t>iOS devices such as Mobile phones and Ipads.</w:t>
+        <w:t xml:space="preserve">iOS devices such as Mobile phones and </w:t>
+      </w:r>
+      <w:proofErr w:type="spellStart"/>
+      <w:r>
+        <w:rPr>
+          <w:lang w:val="en-CA"/>
+        </w:rPr>
+        <w:t>Ipads</w:t>
+      </w:r>
+      <w:proofErr w:type="spellEnd"/>
+      <w:r>
+        <w:rPr>
+          <w:lang w:val="en-CA"/>
+        </w:rPr>
+        <w:t>.</w:t>
       </w:r>
     </w:p>
     <w:p>
@@ -454,14 +506,14 @@
         </w:pBdr>
         <w:spacing w:after="240"/>
       </w:pPr>
-      <w:bookmarkStart w:id="12" w:name="_Toc383431028"/>
-      <w:bookmarkStart w:id="13" w:name="_Toc492893298"/>
+      <w:bookmarkStart w:id="11" w:name="_Toc383431028"/>
+      <w:bookmarkStart w:id="12" w:name="_Toc492893298"/>
       <w:r>
         <w:lastRenderedPageBreak/>
         <w:t>Game Controls</w:t>
       </w:r>
+      <w:bookmarkEnd w:id="11"/>
       <w:bookmarkEnd w:id="12"/>
-      <w:bookmarkEnd w:id="13"/>
     </w:p>
     <w:p>
       <w:pPr>
@@ -474,25 +526,7 @@
         <w:rPr>
           <w:lang w:val="en-CA"/>
         </w:rPr>
-        <w:t xml:space="preserve">For our game, you control the spaceship by moving your </w:t>
-      </w:r>
-      <w:r>
-        <w:rPr>
-          <w:lang w:val="en-CA"/>
-        </w:rPr>
-        <w:t>finger up and down on the left side of the screen. The spaceship will shoot as long as it</w:t>
-      </w:r>
-      <w:r>
-        <w:rPr>
-          <w:lang w:val="en-CA"/>
-        </w:rPr>
-        <w:t xml:space="preserve">’s moving. </w:t>
-      </w:r>
-      <w:r>
-        <w:rPr>
-          <w:lang w:val="en-CA"/>
-        </w:rPr>
-        <w:t>You deploy missiles by tapping on the screen. You collect power ups by colliding into them with the spaceship.</w:t>
+        <w:t>For our game, you control the spaceship by moving your finger up and down on the left side of the screen. The spaceship will shoot as long as it’s moving. You deploy missiles by tapping on the screen.</w:t>
       </w:r>
     </w:p>
     <w:p>
@@ -503,21 +537,18 @@
         </w:pBdr>
         <w:spacing w:after="240"/>
       </w:pPr>
-      <w:bookmarkStart w:id="14" w:name="_Toc492893299"/>
+      <w:bookmarkStart w:id="13" w:name="_Toc492893299"/>
       <w:r>
         <w:t>Intended Audience</w:t>
       </w:r>
-      <w:bookmarkEnd w:id="14"/>
+      <w:bookmarkEnd w:id="13"/>
     </w:p>
     <w:p>
       <w:pPr>
         <w:ind w:firstLine="720"/>
       </w:pPr>
       <w:r>
-        <w:t>The intended audience for t</w:t>
-      </w:r>
-      <w:r>
-        <w:t xml:space="preserve">his game is anyone that enjoys an action </w:t>
+        <w:t xml:space="preserve">The intended audience for this game is anyone that enjoys an action </w:t>
       </w:r>
       <w:r>
         <w:rPr>
@@ -543,22 +574,24 @@
         </w:pBdr>
         <w:spacing w:after="240"/>
       </w:pPr>
-      <w:bookmarkStart w:id="15" w:name="_Toc383431030"/>
-      <w:bookmarkStart w:id="16" w:name="_Toc492893300"/>
+      <w:bookmarkStart w:id="14" w:name="_Toc383431030"/>
+      <w:bookmarkStart w:id="15" w:name="_Toc492893300"/>
       <w:r>
         <w:t>Development Team</w:t>
       </w:r>
+      <w:bookmarkEnd w:id="14"/>
       <w:bookmarkEnd w:id="15"/>
+    </w:p>
+    <w:p>
+      <w:bookmarkStart w:id="16" w:name="_GoBack"/>
       <w:bookmarkEnd w:id="16"/>
-    </w:p>
-    <w:p>
-      <w:r>
-        <w:t xml:space="preserve">Miguel Favero – Programmer </w:t>
-      </w:r>
-    </w:p>
-    <w:p>
-      <w:r>
-        <w:t xml:space="preserve">Haifeng Su – Programmer </w:t>
+      <w:proofErr w:type="spellStart"/>
+      <w:r>
+        <w:t>Haifeng</w:t>
+      </w:r>
+      <w:proofErr w:type="spellEnd"/>
+      <w:r>
+        <w:t xml:space="preserve"> Su – Programmer </w:t>
       </w:r>
     </w:p>
     <w:sectPr>
@@ -578,7 +611,7 @@
 </file>
 
 <file path=word/endnotes.xml><?xml version="1.0" encoding="utf-8"?>
-<w:endnotes xmlns:wpc="http://schemas.microsoft.com/office/word/2010/wordprocessingCanvas" xmlns:mc="http://schemas.openxmlformats.org/markup-compatibility/2006" xmlns:o="urn:schemas-microsoft-com:office:office" xmlns:r="http://schemas.openxmlformats.org/officeDocument/2006/relationships" xmlns:m="http://schemas.openxmlformats.org/officeDocument/2006/math" xmlns:v="urn:schemas-microsoft-com:vml" xmlns:wp14="http://schemas.microsoft.com/office/word/2010/wordprocessingDrawing" xmlns:wp="http://schemas.openxmlformats.org/drawingml/2006/wordprocessingDrawing" xmlns:w10="urn:schemas-microsoft-com:office:word" xmlns:w="http://schemas.openxmlformats.org/wordprocessingml/2006/main" xmlns:w14="http://schemas.microsoft.com/office/word/2010/wordml" xmlns:w15="http://schemas.microsoft.com/office/word/2012/wordml" xmlns:wpg="http://schemas.microsoft.com/office/word/2010/wordprocessingGroup" xmlns:wpi="http://schemas.microsoft.com/office/word/2010/wordprocessingInk" xmlns:wne="http://schemas.microsoft.com/office/word/2006/wordml" xmlns:wps="http://schemas.microsoft.com/office/word/2010/wordprocessingShape" mc:Ignorable="w14 w15 wp14">
+<w:endnotes xmlns:wpc="http://schemas.microsoft.com/office/word/2010/wordprocessingCanvas" xmlns:cx="http://schemas.microsoft.com/office/drawing/2014/chartex" xmlns:cx1="http://schemas.microsoft.com/office/drawing/2015/9/8/chartex" xmlns:cx2="http://schemas.microsoft.com/office/drawing/2015/10/21/chartex" xmlns:cx3="http://schemas.microsoft.com/office/drawing/2016/5/9/chartex" xmlns:cx4="http://schemas.microsoft.com/office/drawing/2016/5/10/chartex" xmlns:cx5="http://schemas.microsoft.com/office/drawing/2016/5/11/chartex" xmlns:cx6="http://schemas.microsoft.com/office/drawing/2016/5/12/chartex" xmlns:cx7="http://schemas.microsoft.com/office/drawing/2016/5/13/chartex" xmlns:cx8="http://schemas.microsoft.com/office/drawing/2016/5/14/chartex" xmlns:mc="http://schemas.openxmlformats.org/markup-compatibility/2006" xmlns:aink="http://schemas.microsoft.com/office/drawing/2016/ink" xmlns:am3d="http://schemas.microsoft.com/office/drawing/2017/model3d" xmlns:o="urn:schemas-microsoft-com:office:office" xmlns:r="http://schemas.openxmlformats.org/officeDocument/2006/relationships" xmlns:m="http://schemas.openxmlformats.org/officeDocument/2006/math" xmlns:v="urn:schemas-microsoft-com:vml" xmlns:wp14="http://schemas.microsoft.com/office/word/2010/wordprocessingDrawing" xmlns:wp="http://schemas.openxmlformats.org/drawingml/2006/wordprocessingDrawing" xmlns:w10="urn:schemas-microsoft-com:office:word" xmlns:w="http://schemas.openxmlformats.org/wordprocessingml/2006/main" xmlns:w14="http://schemas.microsoft.com/office/word/2010/wordml" xmlns:w15="http://schemas.microsoft.com/office/word/2012/wordml" xmlns:w16cid="http://schemas.microsoft.com/office/word/2016/wordml/cid" xmlns:w16se="http://schemas.microsoft.com/office/word/2015/wordml/symex" xmlns:wpg="http://schemas.microsoft.com/office/word/2010/wordprocessingGroup" xmlns:wpi="http://schemas.microsoft.com/office/word/2010/wordprocessingInk" xmlns:wne="http://schemas.microsoft.com/office/word/2006/wordml" xmlns:wps="http://schemas.microsoft.com/office/word/2010/wordprocessingShape" mc:Ignorable="w14 w15 w16se w16cid wp14">
   <w:endnote w:type="separator" w:id="-1">
     <w:p>
       <w:pPr>
@@ -603,7 +636,7 @@
 </file>
 
 <file path=word/footer1.xml><?xml version="1.0" encoding="utf-8"?>
-<w:ftr xmlns:wpc="http://schemas.microsoft.com/office/word/2010/wordprocessingCanvas" xmlns:mc="http://schemas.openxmlformats.org/markup-compatibility/2006" xmlns:o="urn:schemas-microsoft-com:office:office" xmlns:r="http://schemas.openxmlformats.org/officeDocument/2006/relationships" xmlns:m="http://schemas.openxmlformats.org/officeDocument/2006/math" xmlns:v="urn:schemas-microsoft-com:vml" xmlns:wp14="http://schemas.microsoft.com/office/word/2010/wordprocessingDrawing" xmlns:wp="http://schemas.openxmlformats.org/drawingml/2006/wordprocessingDrawing" xmlns:w10="urn:schemas-microsoft-com:office:word" xmlns:w="http://schemas.openxmlformats.org/wordprocessingml/2006/main" xmlns:w14="http://schemas.microsoft.com/office/word/2010/wordml" xmlns:w15="http://schemas.microsoft.com/office/word/2012/wordml" xmlns:wpg="http://schemas.microsoft.com/office/word/2010/wordprocessingGroup" xmlns:wpi="http://schemas.microsoft.com/office/word/2010/wordprocessingInk" xmlns:wne="http://schemas.microsoft.com/office/word/2006/wordml" xmlns:wps="http://schemas.microsoft.com/office/word/2010/wordprocessingShape" mc:Ignorable="w14 w15 wp14">
+<w:ftr xmlns:wpc="http://schemas.microsoft.com/office/word/2010/wordprocessingCanvas" xmlns:cx="http://schemas.microsoft.com/office/drawing/2014/chartex" xmlns:cx1="http://schemas.microsoft.com/office/drawing/2015/9/8/chartex" xmlns:cx2="http://schemas.microsoft.com/office/drawing/2015/10/21/chartex" xmlns:cx3="http://schemas.microsoft.com/office/drawing/2016/5/9/chartex" xmlns:cx4="http://schemas.microsoft.com/office/drawing/2016/5/10/chartex" xmlns:cx5="http://schemas.microsoft.com/office/drawing/2016/5/11/chartex" xmlns:cx6="http://schemas.microsoft.com/office/drawing/2016/5/12/chartex" xmlns:cx7="http://schemas.microsoft.com/office/drawing/2016/5/13/chartex" xmlns:cx8="http://schemas.microsoft.com/office/drawing/2016/5/14/chartex" xmlns:mc="http://schemas.openxmlformats.org/markup-compatibility/2006" xmlns:aink="http://schemas.microsoft.com/office/drawing/2016/ink" xmlns:am3d="http://schemas.microsoft.com/office/drawing/2017/model3d" xmlns:o="urn:schemas-microsoft-com:office:office" xmlns:r="http://schemas.openxmlformats.org/officeDocument/2006/relationships" xmlns:m="http://schemas.openxmlformats.org/officeDocument/2006/math" xmlns:v="urn:schemas-microsoft-com:vml" xmlns:wp14="http://schemas.microsoft.com/office/word/2010/wordprocessingDrawing" xmlns:wp="http://schemas.openxmlformats.org/drawingml/2006/wordprocessingDrawing" xmlns:w10="urn:schemas-microsoft-com:office:word" xmlns:w="http://schemas.openxmlformats.org/wordprocessingml/2006/main" xmlns:w14="http://schemas.microsoft.com/office/word/2010/wordml" xmlns:w15="http://schemas.microsoft.com/office/word/2012/wordml" xmlns:w16cid="http://schemas.microsoft.com/office/word/2016/wordml/cid" xmlns:w16se="http://schemas.microsoft.com/office/word/2015/wordml/symex" xmlns:wpg="http://schemas.microsoft.com/office/word/2010/wordprocessingGroup" xmlns:wpi="http://schemas.microsoft.com/office/word/2010/wordprocessingInk" xmlns:wne="http://schemas.microsoft.com/office/word/2006/wordml" xmlns:wps="http://schemas.microsoft.com/office/word/2010/wordprocessingShape" mc:Ignorable="w14 w15 w16se w16cid wp14">
   <w:p>
     <w:pPr>
       <w:pStyle w:val="Footer"/>
@@ -659,14 +692,6 @@
         <w:szCs w:val="16"/>
       </w:rPr>
       <w:tab/>
-    </w:r>
-    <w:r>
-      <w:rPr>
-        <w:rFonts w:ascii="Arial" w:hAnsi="Arial" w:cs="Arial"/>
-        <w:b/>
-        <w:sz w:val="16"/>
-        <w:szCs w:val="16"/>
-      </w:rPr>
       <w:t xml:space="preserve">                                                                                                                                 Page </w:t>
     </w:r>
     <w:r>
@@ -720,7 +745,7 @@
 </file>
 
 <file path=word/footnotes.xml><?xml version="1.0" encoding="utf-8"?>
-<w:footnotes xmlns:wpc="http://schemas.microsoft.com/office/word/2010/wordprocessingCanvas" xmlns:mc="http://schemas.openxmlformats.org/markup-compatibility/2006" xmlns:o="urn:schemas-microsoft-com:office:office" xmlns:r="http://schemas.openxmlformats.org/officeDocument/2006/relationships" xmlns:m="http://schemas.openxmlformats.org/officeDocument/2006/math" xmlns:v="urn:schemas-microsoft-com:vml" xmlns:wp14="http://schemas.microsoft.com/office/word/2010/wordprocessingDrawing" xmlns:wp="http://schemas.openxmlformats.org/drawingml/2006/wordprocessingDrawing" xmlns:w10="urn:schemas-microsoft-com:office:word" xmlns:w="http://schemas.openxmlformats.org/wordprocessingml/2006/main" xmlns:w14="http://schemas.microsoft.com/office/word/2010/wordml" xmlns:w15="http://schemas.microsoft.com/office/word/2012/wordml" xmlns:wpg="http://schemas.microsoft.com/office/word/2010/wordprocessingGroup" xmlns:wpi="http://schemas.microsoft.com/office/word/2010/wordprocessingInk" xmlns:wne="http://schemas.microsoft.com/office/word/2006/wordml" xmlns:wps="http://schemas.microsoft.com/office/word/2010/wordprocessingShape" mc:Ignorable="w14 w15 wp14">
+<w:footnotes xmlns:wpc="http://schemas.microsoft.com/office/word/2010/wordprocessingCanvas" xmlns:cx="http://schemas.microsoft.com/office/drawing/2014/chartex" xmlns:cx1="http://schemas.microsoft.com/office/drawing/2015/9/8/chartex" xmlns:cx2="http://schemas.microsoft.com/office/drawing/2015/10/21/chartex" xmlns:cx3="http://schemas.microsoft.com/office/drawing/2016/5/9/chartex" xmlns:cx4="http://schemas.microsoft.com/office/drawing/2016/5/10/chartex" xmlns:cx5="http://schemas.microsoft.com/office/drawing/2016/5/11/chartex" xmlns:cx6="http://schemas.microsoft.com/office/drawing/2016/5/12/chartex" xmlns:cx7="http://schemas.microsoft.com/office/drawing/2016/5/13/chartex" xmlns:cx8="http://schemas.microsoft.com/office/drawing/2016/5/14/chartex" xmlns:mc="http://schemas.openxmlformats.org/markup-compatibility/2006" xmlns:aink="http://schemas.microsoft.com/office/drawing/2016/ink" xmlns:am3d="http://schemas.microsoft.com/office/drawing/2017/model3d" xmlns:o="urn:schemas-microsoft-com:office:office" xmlns:r="http://schemas.openxmlformats.org/officeDocument/2006/relationships" xmlns:m="http://schemas.openxmlformats.org/officeDocument/2006/math" xmlns:v="urn:schemas-microsoft-com:vml" xmlns:wp14="http://schemas.microsoft.com/office/word/2010/wordprocessingDrawing" xmlns:wp="http://schemas.openxmlformats.org/drawingml/2006/wordprocessingDrawing" xmlns:w10="urn:schemas-microsoft-com:office:word" xmlns:w="http://schemas.openxmlformats.org/wordprocessingml/2006/main" xmlns:w14="http://schemas.microsoft.com/office/word/2010/wordml" xmlns:w15="http://schemas.microsoft.com/office/word/2012/wordml" xmlns:w16cid="http://schemas.microsoft.com/office/word/2016/wordml/cid" xmlns:w16se="http://schemas.microsoft.com/office/word/2015/wordml/symex" xmlns:wpg="http://schemas.microsoft.com/office/word/2010/wordprocessingGroup" xmlns:wpi="http://schemas.microsoft.com/office/word/2010/wordprocessingInk" xmlns:wne="http://schemas.microsoft.com/office/word/2006/wordml" xmlns:wps="http://schemas.microsoft.com/office/word/2010/wordprocessingShape" mc:Ignorable="w14 w15 w16se w16cid wp14">
   <w:footnote w:type="separator" w:id="-1">
     <w:p>
       <w:pPr>
@@ -745,7 +770,7 @@
 </file>
 
 <file path=word/header1.xml><?xml version="1.0" encoding="utf-8"?>
-<w:hdr xmlns:wpc="http://schemas.microsoft.com/office/word/2010/wordprocessingCanvas" xmlns:mc="http://schemas.openxmlformats.org/markup-compatibility/2006" xmlns:o="urn:schemas-microsoft-com:office:office" xmlns:r="http://schemas.openxmlformats.org/officeDocument/2006/relationships" xmlns:m="http://schemas.openxmlformats.org/officeDocument/2006/math" xmlns:v="urn:schemas-microsoft-com:vml" xmlns:wp14="http://schemas.microsoft.com/office/word/2010/wordprocessingDrawing" xmlns:wp="http://schemas.openxmlformats.org/drawingml/2006/wordprocessingDrawing" xmlns:w10="urn:schemas-microsoft-com:office:word" xmlns:w="http://schemas.openxmlformats.org/wordprocessingml/2006/main" xmlns:w14="http://schemas.microsoft.com/office/word/2010/wordml" xmlns:w15="http://schemas.microsoft.com/office/word/2012/wordml" xmlns:wpg="http://schemas.microsoft.com/office/word/2010/wordprocessingGroup" xmlns:wpi="http://schemas.microsoft.com/office/word/2010/wordprocessingInk" xmlns:wne="http://schemas.microsoft.com/office/word/2006/wordml" xmlns:wps="http://schemas.microsoft.com/office/word/2010/wordprocessingShape" mc:Ignorable="w14 w15 wp14">
+<w:hdr xmlns:wpc="http://schemas.microsoft.com/office/word/2010/wordprocessingCanvas" xmlns:cx="http://schemas.microsoft.com/office/drawing/2014/chartex" xmlns:cx1="http://schemas.microsoft.com/office/drawing/2015/9/8/chartex" xmlns:cx2="http://schemas.microsoft.com/office/drawing/2015/10/21/chartex" xmlns:cx3="http://schemas.microsoft.com/office/drawing/2016/5/9/chartex" xmlns:cx4="http://schemas.microsoft.com/office/drawing/2016/5/10/chartex" xmlns:cx5="http://schemas.microsoft.com/office/drawing/2016/5/11/chartex" xmlns:cx6="http://schemas.microsoft.com/office/drawing/2016/5/12/chartex" xmlns:cx7="http://schemas.microsoft.com/office/drawing/2016/5/13/chartex" xmlns:cx8="http://schemas.microsoft.com/office/drawing/2016/5/14/chartex" xmlns:mc="http://schemas.openxmlformats.org/markup-compatibility/2006" xmlns:aink="http://schemas.microsoft.com/office/drawing/2016/ink" xmlns:am3d="http://schemas.microsoft.com/office/drawing/2017/model3d" xmlns:o="urn:schemas-microsoft-com:office:office" xmlns:r="http://schemas.openxmlformats.org/officeDocument/2006/relationships" xmlns:m="http://schemas.openxmlformats.org/officeDocument/2006/math" xmlns:v="urn:schemas-microsoft-com:vml" xmlns:wp14="http://schemas.microsoft.com/office/word/2010/wordprocessingDrawing" xmlns:wp="http://schemas.openxmlformats.org/drawingml/2006/wordprocessingDrawing" xmlns:w10="urn:schemas-microsoft-com:office:word" xmlns:w="http://schemas.openxmlformats.org/wordprocessingml/2006/main" xmlns:w14="http://schemas.microsoft.com/office/word/2010/wordml" xmlns:w15="http://schemas.microsoft.com/office/word/2012/wordml" xmlns:w16cid="http://schemas.microsoft.com/office/word/2016/wordml/cid" xmlns:w16se="http://schemas.microsoft.com/office/word/2015/wordml/symex" xmlns:wpg="http://schemas.microsoft.com/office/word/2010/wordprocessingGroup" xmlns:wpi="http://schemas.microsoft.com/office/word/2010/wordprocessingInk" xmlns:wne="http://schemas.microsoft.com/office/word/2006/wordml" xmlns:wps="http://schemas.microsoft.com/office/word/2010/wordprocessingShape" mc:Ignorable="w14 w15 w16se w16cid wp14">
   <w:p>
     <w:pPr>
       <w:pStyle w:val="Header"/>
@@ -824,7 +849,7 @@
 </file>
 
 <file path=word/styles.xml><?xml version="1.0" encoding="utf-8"?>
-<w:styles xmlns:mc="http://schemas.openxmlformats.org/markup-compatibility/2006" xmlns:r="http://schemas.openxmlformats.org/officeDocument/2006/relationships" xmlns:w="http://schemas.openxmlformats.org/wordprocessingml/2006/main" xmlns:w14="http://schemas.microsoft.com/office/word/2010/wordml" xmlns:w15="http://schemas.microsoft.com/office/word/2012/wordml" mc:Ignorable="w14 w15">
+<w:styles xmlns:mc="http://schemas.openxmlformats.org/markup-compatibility/2006" xmlns:r="http://schemas.openxmlformats.org/officeDocument/2006/relationships" xmlns:w="http://schemas.openxmlformats.org/wordprocessingml/2006/main" xmlns:w14="http://schemas.microsoft.com/office/word/2010/wordml" xmlns:w15="http://schemas.microsoft.com/office/word/2012/wordml" xmlns:w16cid="http://schemas.microsoft.com/office/word/2016/wordml/cid" xmlns:w16se="http://schemas.microsoft.com/office/word/2015/wordml/symex" mc:Ignorable="w14 w15 w16se w16cid">
   <w:docDefaults>
     <w:rPrDefault>
       <w:rPr>
@@ -838,7 +863,7 @@
       </w:pPr>
     </w:pPrDefault>
   </w:docDefaults>
-  <w:latentStyles w:defLockedState="0" w:defUIPriority="0" w:defSemiHidden="0" w:defUnhideWhenUsed="0" w:defQFormat="0" w:count="371">
+  <w:latentStyles w:defLockedState="0" w:defUIPriority="0" w:defSemiHidden="0" w:defUnhideWhenUsed="0" w:defQFormat="0" w:count="375">
     <w:lsdException w:name="Normal" w:qFormat="1"/>
     <w:lsdException w:name="heading 1" w:qFormat="1"/>
     <w:lsdException w:name="heading 2" w:semiHidden="1" w:unhideWhenUsed="1" w:qFormat="1"/>
@@ -857,7 +882,7 @@
     <w:lsdException w:name="Emphasis" w:qFormat="1"/>
     <w:lsdException w:name="HTML Top of Form" w:semiHidden="1" w:uiPriority="99" w:unhideWhenUsed="1"/>
     <w:lsdException w:name="HTML Bottom of Form" w:semiHidden="1" w:uiPriority="99" w:unhideWhenUsed="1"/>
-    <w:lsdException w:name="Normal Table" w:semiHidden="1" w:unhideWhenUsed="1"/>
+    <w:lsdException w:name="HTML Preformatted" w:semiHidden="1" w:unhideWhenUsed="1"/>
     <w:lsdException w:name="No List" w:semiHidden="1" w:uiPriority="99" w:unhideWhenUsed="1"/>
     <w:lsdException w:name="Outline List 1" w:semiHidden="1" w:uiPriority="99" w:unhideWhenUsed="1"/>
     <w:lsdException w:name="Outline List 2" w:semiHidden="1" w:uiPriority="99" w:unhideWhenUsed="1"/>
@@ -900,11 +925,8 @@
     <w:lsdException w:name="Table Elegant" w:semiHidden="1" w:unhideWhenUsed="1"/>
     <w:lsdException w:name="Table Professional" w:semiHidden="1" w:unhideWhenUsed="1"/>
     <w:lsdException w:name="Table Subtle 1" w:semiHidden="1" w:unhideWhenUsed="1"/>
-    <w:lsdException w:name="Table Subtle 2" w:semiHidden="1" w:unhideWhenUsed="1"/>
     <w:lsdException w:name="Table Web 1" w:semiHidden="1" w:unhideWhenUsed="1"/>
     <w:lsdException w:name="Table Web 2" w:semiHidden="1" w:unhideWhenUsed="1"/>
-    <w:lsdException w:name="Table Web 3" w:semiHidden="1" w:unhideWhenUsed="1"/>
-    <w:lsdException w:name="Table Grid" w:semiHidden="1" w:unhideWhenUsed="1"/>
     <w:lsdException w:name="Table Theme" w:semiHidden="1" w:unhideWhenUsed="1"/>
     <w:lsdException w:name="Placeholder Text" w:semiHidden="1" w:uiPriority="99"/>
     <w:lsdException w:name="No Spacing" w:uiPriority="99"/>
@@ -1121,6 +1143,10 @@
     <w:lsdException w:name="List Table 5 Dark Accent 6" w:uiPriority="50"/>
     <w:lsdException w:name="List Table 6 Colorful Accent 6" w:uiPriority="51"/>
     <w:lsdException w:name="List Table 7 Colorful Accent 6" w:uiPriority="52"/>
+    <w:lsdException w:name="Mention" w:semiHidden="1" w:uiPriority="99" w:unhideWhenUsed="1"/>
+    <w:lsdException w:name="Smart Hyperlink" w:semiHidden="1" w:uiPriority="99" w:unhideWhenUsed="1"/>
+    <w:lsdException w:name="Hashtag" w:semiHidden="1" w:uiPriority="99" w:unhideWhenUsed="1"/>
+    <w:lsdException w:name="Unresolved Mention" w:semiHidden="1" w:uiPriority="99" w:unhideWhenUsed="1"/>
   </w:latentStyles>
   <w:style w:type="paragraph" w:default="1" w:styleId="Normal">
     <w:name w:val="Normal"/>
@@ -1247,7 +1273,7 @@
 </file>
 
 <file path=word/glossary/document.xml><?xml version="1.0" encoding="utf-8"?>
-<w:glossaryDocument xmlns:wpc="http://schemas.microsoft.com/office/word/2010/wordprocessingCanvas" xmlns:mc="http://schemas.openxmlformats.org/markup-compatibility/2006" xmlns:o="urn:schemas-microsoft-com:office:office" xmlns:r="http://schemas.openxmlformats.org/officeDocument/2006/relationships" xmlns:m="http://schemas.openxmlformats.org/officeDocument/2006/math" xmlns:v="urn:schemas-microsoft-com:vml" xmlns:wp14="http://schemas.microsoft.com/office/word/2010/wordprocessingDrawing" xmlns:wp="http://schemas.openxmlformats.org/drawingml/2006/wordprocessingDrawing" xmlns:w10="urn:schemas-microsoft-com:office:word" xmlns:w="http://schemas.openxmlformats.org/wordprocessingml/2006/main" xmlns:w14="http://schemas.microsoft.com/office/word/2010/wordml" xmlns:w15="http://schemas.microsoft.com/office/word/2012/wordml" xmlns:wpg="http://schemas.microsoft.com/office/word/2010/wordprocessingGroup" xmlns:wpi="http://schemas.microsoft.com/office/word/2010/wordprocessingInk" xmlns:wne="http://schemas.microsoft.com/office/word/2006/wordml" xmlns:wps="http://schemas.microsoft.com/office/word/2010/wordprocessingShape" mc:Ignorable="w14 w15 wp14">
+<w:glossaryDocument xmlns:wpc="http://schemas.microsoft.com/office/word/2010/wordprocessingCanvas" xmlns:cx="http://schemas.microsoft.com/office/drawing/2014/chartex" xmlns:cx1="http://schemas.microsoft.com/office/drawing/2015/9/8/chartex" xmlns:cx2="http://schemas.microsoft.com/office/drawing/2015/10/21/chartex" xmlns:cx3="http://schemas.microsoft.com/office/drawing/2016/5/9/chartex" xmlns:cx4="http://schemas.microsoft.com/office/drawing/2016/5/10/chartex" xmlns:cx5="http://schemas.microsoft.com/office/drawing/2016/5/11/chartex" xmlns:cx6="http://schemas.microsoft.com/office/drawing/2016/5/12/chartex" xmlns:cx7="http://schemas.microsoft.com/office/drawing/2016/5/13/chartex" xmlns:cx8="http://schemas.microsoft.com/office/drawing/2016/5/14/chartex" xmlns:mc="http://schemas.openxmlformats.org/markup-compatibility/2006" xmlns:aink="http://schemas.microsoft.com/office/drawing/2016/ink" xmlns:am3d="http://schemas.microsoft.com/office/drawing/2017/model3d" xmlns:o="urn:schemas-microsoft-com:office:office" xmlns:r="http://schemas.openxmlformats.org/officeDocument/2006/relationships" xmlns:m="http://schemas.openxmlformats.org/officeDocument/2006/math" xmlns:v="urn:schemas-microsoft-com:vml" xmlns:wp14="http://schemas.microsoft.com/office/word/2010/wordprocessingDrawing" xmlns:wp="http://schemas.openxmlformats.org/drawingml/2006/wordprocessingDrawing" xmlns:w10="urn:schemas-microsoft-com:office:word" xmlns:w="http://schemas.openxmlformats.org/wordprocessingml/2006/main" xmlns:w14="http://schemas.microsoft.com/office/word/2010/wordml" xmlns:w15="http://schemas.microsoft.com/office/word/2012/wordml" xmlns:w16cid="http://schemas.microsoft.com/office/word/2016/wordml/cid" xmlns:w16se="http://schemas.microsoft.com/office/word/2015/wordml/symex" xmlns:wpg="http://schemas.microsoft.com/office/word/2010/wordprocessingGroup" xmlns:wpi="http://schemas.microsoft.com/office/word/2010/wordprocessingInk" xmlns:wne="http://schemas.microsoft.com/office/word/2006/wordml" xmlns:wps="http://schemas.microsoft.com/office/word/2010/wordprocessingShape" mc:Ignorable="w14 w15 w16se w16cid wp14">
   <w:docParts>
     <w:docPart>
       <w:docPartPr>
@@ -1283,7 +1309,7 @@
 </file>
 
 <file path=word/glossary/fontTable.xml><?xml version="1.0" encoding="utf-8"?>
-<w:fonts xmlns:mc="http://schemas.openxmlformats.org/markup-compatibility/2006" xmlns:r="http://schemas.openxmlformats.org/officeDocument/2006/relationships" xmlns:w="http://schemas.openxmlformats.org/wordprocessingml/2006/main" xmlns:w14="http://schemas.microsoft.com/office/word/2010/wordml" xmlns:w15="http://schemas.microsoft.com/office/word/2012/wordml" mc:Ignorable="w14 w15">
+<w:fonts xmlns:mc="http://schemas.openxmlformats.org/markup-compatibility/2006" xmlns:r="http://schemas.openxmlformats.org/officeDocument/2006/relationships" xmlns:w="http://schemas.openxmlformats.org/wordprocessingml/2006/main" xmlns:w14="http://schemas.microsoft.com/office/word/2010/wordml" xmlns:w15="http://schemas.microsoft.com/office/word/2012/wordml" xmlns:w16cid="http://schemas.microsoft.com/office/word/2016/wordml/cid" xmlns:w16se="http://schemas.microsoft.com/office/word/2015/wordml/symex" mc:Ignorable="w14 w15 w16se w16cid">
   <w:font w:name="Calibri">
     <w:panose1 w:val="020F0502020204030204"/>
     <w:charset w:val="00"/>
@@ -1341,20 +1367,38 @@
     <w:pitch w:val="variable"/>
     <w:sig w:usb0="00000003" w:usb1="00000000" w:usb2="00000000" w:usb3="00000000" w:csb0="00000001" w:csb1="00000000"/>
   </w:font>
+  <w:font w:name="DengXian">
+    <w:altName w:val="等线"/>
+    <w:panose1 w:val="02010600030101010101"/>
+    <w:charset w:val="86"/>
+    <w:family w:val="modern"/>
+    <w:pitch w:val="fixed"/>
+    <w:sig w:usb0="00000001" w:usb1="080E0000" w:usb2="00000010" w:usb3="00000000" w:csb0="00040000" w:csb1="00000000"/>
+  </w:font>
+  <w:font w:name="DengXian Light">
+    <w:altName w:val="等线 Light"/>
+    <w:panose1 w:val="02010600030101010101"/>
+    <w:charset w:val="86"/>
+    <w:family w:val="roman"/>
+    <w:notTrueType/>
+    <w:pitch w:val="default"/>
+  </w:font>
 </w:fonts>
 </file>
 
 <file path=word/glossary/settings.xml><?xml version="1.0" encoding="utf-8"?>
-<w:settings xmlns:mc="http://schemas.openxmlformats.org/markup-compatibility/2006" xmlns:o="urn:schemas-microsoft-com:office:office" xmlns:r="http://schemas.openxmlformats.org/officeDocument/2006/relationships" xmlns:m="http://schemas.openxmlformats.org/officeDocument/2006/math" xmlns:v="urn:schemas-microsoft-com:vml" xmlns:w10="urn:schemas-microsoft-com:office:word" xmlns:w="http://schemas.openxmlformats.org/wordprocessingml/2006/main" xmlns:w14="http://schemas.microsoft.com/office/word/2010/wordml" xmlns:w15="http://schemas.microsoft.com/office/word/2012/wordml" xmlns:sl="http://schemas.openxmlformats.org/schemaLibrary/2006/main" mc:Ignorable="w14 w15">
+<w:settings xmlns:mc="http://schemas.openxmlformats.org/markup-compatibility/2006" xmlns:o="urn:schemas-microsoft-com:office:office" xmlns:r="http://schemas.openxmlformats.org/officeDocument/2006/relationships" xmlns:m="http://schemas.openxmlformats.org/officeDocument/2006/math" xmlns:v="urn:schemas-microsoft-com:vml" xmlns:w10="urn:schemas-microsoft-com:office:word" xmlns:w="http://schemas.openxmlformats.org/wordprocessingml/2006/main" xmlns:w14="http://schemas.microsoft.com/office/word/2010/wordml" xmlns:w15="http://schemas.microsoft.com/office/word/2012/wordml" xmlns:w16cid="http://schemas.microsoft.com/office/word/2016/wordml/cid" xmlns:w16se="http://schemas.microsoft.com/office/word/2015/wordml/symex" xmlns:sl="http://schemas.openxmlformats.org/schemaLibrary/2006/main" mc:Ignorable="w14 w15 w16se w16cid">
   <w:defaultTabStop w:val="720"/>
   <w:characterSpacingControl w:val="doNotCompress"/>
   <w:compat>
     <w:useFELayout/>
     <w:splitPgBreakAndParaMark/>
     <w:compatSetting w:name="compatibilityMode" w:uri="http://schemas.microsoft.com/office/word" w:val="14"/>
+    <w:compatSetting w:name="useWord2013TrackBottomHyphenation" w:uri="http://schemas.microsoft.com/office/word" w:val="1"/>
   </w:compat>
   <w:rsids>
     <w:rsidRoot w:val="00C25199"/>
+    <w:rsid w:val="00C23A0C"/>
     <w:rsid w:val="00C25199"/>
     <w:rsid w:val="00EC7D22"/>
   </w:rsids>
@@ -1380,7 +1424,7 @@
 </file>
 
 <file path=word/glossary/styles.xml><?xml version="1.0" encoding="utf-8"?>
-<w:styles xmlns:mc="http://schemas.openxmlformats.org/markup-compatibility/2006" xmlns:r="http://schemas.openxmlformats.org/officeDocument/2006/relationships" xmlns:w="http://schemas.openxmlformats.org/wordprocessingml/2006/main" xmlns:w14="http://schemas.microsoft.com/office/word/2010/wordml" xmlns:w15="http://schemas.microsoft.com/office/word/2012/wordml" mc:Ignorable="w14 w15">
+<w:styles xmlns:mc="http://schemas.openxmlformats.org/markup-compatibility/2006" xmlns:r="http://schemas.openxmlformats.org/officeDocument/2006/relationships" xmlns:w="http://schemas.openxmlformats.org/wordprocessingml/2006/main" xmlns:w14="http://schemas.microsoft.com/office/word/2010/wordml" xmlns:w15="http://schemas.microsoft.com/office/word/2012/wordml" xmlns:w16cid="http://schemas.microsoft.com/office/word/2016/wordml/cid" xmlns:w16se="http://schemas.microsoft.com/office/word/2015/wordml/symex" mc:Ignorable="w14 w15 w16se w16cid">
   <w:docDefaults>
     <w:rPrDefault>
       <w:rPr>
@@ -1394,7 +1438,7 @@
       </w:pPr>
     </w:pPrDefault>
   </w:docDefaults>
-  <w:latentStyles w:defLockedState="0" w:defUIPriority="99" w:defSemiHidden="0" w:defUnhideWhenUsed="0" w:defQFormat="0" w:count="371">
+  <w:latentStyles w:defLockedState="0" w:defUIPriority="99" w:defSemiHidden="0" w:defUnhideWhenUsed="0" w:defQFormat="0" w:count="375">
     <w:lsdException w:name="heading 2" w:semiHidden="1" w:unhideWhenUsed="1"/>
     <w:lsdException w:name="heading 3" w:semiHidden="1" w:unhideWhenUsed="1"/>
     <w:lsdException w:name="heading 4" w:semiHidden="1" w:unhideWhenUsed="1"/>
@@ -1494,7 +1538,6 @@
     <w:lsdException w:name="HTML Sample" w:semiHidden="1" w:unhideWhenUsed="1"/>
     <w:lsdException w:name="HTML Typewriter" w:semiHidden="1" w:unhideWhenUsed="1"/>
     <w:lsdException w:name="HTML Variable" w:semiHidden="1" w:unhideWhenUsed="1"/>
-    <w:lsdException w:name="Normal Table" w:semiHidden="1" w:unhideWhenUsed="1"/>
     <w:lsdException w:name="annotation subject" w:semiHidden="1" w:unhideWhenUsed="1"/>
     <w:lsdException w:name="No List" w:semiHidden="1" w:unhideWhenUsed="1"/>
     <w:lsdException w:name="Outline List 1" w:semiHidden="1" w:unhideWhenUsed="1"/>
@@ -1538,12 +1581,9 @@
     <w:lsdException w:name="Table Elegant" w:semiHidden="1" w:unhideWhenUsed="1"/>
     <w:lsdException w:name="Table Professional" w:semiHidden="1" w:unhideWhenUsed="1"/>
     <w:lsdException w:name="Table Subtle 1" w:semiHidden="1" w:unhideWhenUsed="1"/>
-    <w:lsdException w:name="Table Subtle 2" w:semiHidden="1" w:unhideWhenUsed="1"/>
     <w:lsdException w:name="Table Web 1" w:semiHidden="1" w:unhideWhenUsed="1"/>
     <w:lsdException w:name="Table Web 2" w:semiHidden="1" w:unhideWhenUsed="1"/>
-    <w:lsdException w:name="Table Web 3" w:semiHidden="1" w:unhideWhenUsed="1"/>
     <w:lsdException w:name="Balloon Text" w:semiHidden="1" w:unhideWhenUsed="1"/>
-    <w:lsdException w:name="Table Grid" w:semiHidden="1" w:unhideWhenUsed="1"/>
     <w:lsdException w:name="Table Theme" w:semiHidden="1" w:unhideWhenUsed="1"/>
     <w:lsdException w:name="Placeholder Text" w:semiHidden="1"/>
     <w:lsdException w:name="Light Shading"/>
@@ -1562,10 +1602,6 @@
     <w:lsdException w:name="Colorful Grid"/>
     <w:lsdException w:name="Light Shading Accent 1"/>
     <w:lsdException w:name="Light List Accent 1"/>
-    <w:lsdException w:name="Light Grid Accent 1"/>
-    <w:lsdException w:name="Medium Shading 1 Accent 1"/>
-    <w:lsdException w:name="Medium Shading 2 Accent 1"/>
-    <w:lsdException w:name="Medium List 1 Accent 1"/>
     <w:lsdException w:name="Revision" w:semiHidden="1"/>
     <w:lsdException w:name="Medium List 2 Accent 1"/>
     <w:lsdException w:name="Medium Grid 1 Accent 1"/>
@@ -1641,10 +1677,6 @@
     <w:lsdException w:name="Medium Grid 1 Accent 6"/>
     <w:lsdException w:name="Medium Grid 2 Accent 6"/>
     <w:lsdException w:name="Medium Grid 3 Accent 6"/>
-    <w:lsdException w:name="Dark List Accent 6"/>
-    <w:lsdException w:name="Colorful Shading Accent 6"/>
-    <w:lsdException w:name="Colorful List Accent 6"/>
-    <w:lsdException w:name="Colorful Grid Accent 6"/>
     <w:lsdException w:name="Subtle Emphasis" w:uiPriority="19" w:qFormat="1"/>
     <w:lsdException w:name="Intense Emphasis" w:uiPriority="21" w:qFormat="1"/>
     <w:lsdException w:name="Subtle Reference" w:uiPriority="31" w:qFormat="1"/>
@@ -1756,6 +1788,10 @@
     <w:lsdException w:name="List Table 5 Dark Accent 6" w:uiPriority="50"/>
     <w:lsdException w:name="List Table 6 Colorful Accent 6" w:uiPriority="51"/>
     <w:lsdException w:name="List Table 7 Colorful Accent 6" w:uiPriority="52"/>
+    <w:lsdException w:name="Mention" w:semiHidden="1" w:unhideWhenUsed="1"/>
+    <w:lsdException w:name="Smart Hyperlink" w:semiHidden="1" w:unhideWhenUsed="1"/>
+    <w:lsdException w:name="Hashtag" w:semiHidden="1" w:unhideWhenUsed="1"/>
+    <w:lsdException w:name="Unresolved Mention" w:semiHidden="1" w:unhideWhenUsed="1"/>
   </w:latentStyles>
   <w:style w:type="paragraph" w:default="1" w:styleId="Normal">
     <w:name w:val="Normal"/>
@@ -1809,7 +1845,7 @@
 </file>
 
 <file path=word/glossary/webSettings.xml><?xml version="1.0" encoding="utf-8"?>
-<w:webSettings xmlns:mc="http://schemas.openxmlformats.org/markup-compatibility/2006" xmlns:r="http://schemas.openxmlformats.org/officeDocument/2006/relationships" xmlns:w="http://schemas.openxmlformats.org/wordprocessingml/2006/main" xmlns:w14="http://schemas.microsoft.com/office/word/2010/wordml" xmlns:w15="http://schemas.microsoft.com/office/word/2012/wordml" mc:Ignorable="w14 w15"/>
+<w:webSettings xmlns:mc="http://schemas.openxmlformats.org/markup-compatibility/2006" xmlns:r="http://schemas.openxmlformats.org/officeDocument/2006/relationships" xmlns:w="http://schemas.openxmlformats.org/wordprocessingml/2006/main" xmlns:w14="http://schemas.microsoft.com/office/word/2010/wordml" xmlns:w15="http://schemas.microsoft.com/office/word/2012/wordml" xmlns:w16cid="http://schemas.microsoft.com/office/word/2016/wordml/cid" xmlns:w16se="http://schemas.microsoft.com/office/word/2015/wordml/symex" mc:Ignorable="w14 w15 w16se w16cid"/>
 </file>
 
 <file path=word/theme/theme1.xml><?xml version="1.0" encoding="utf-8"?>

</xml_diff>